<commit_message>
fixed styles of basics (english)
</commit_message>
<xml_diff>
--- a/DOCX-en/basics/Béchamel sauce.docx
+++ b/DOCX-en/basics/Béchamel sauce.docx
@@ -1,13 +1,10 @@
 
 <file path=word/document.xml><?xml version="1.0" encoding="utf-8"?>
-<w:document xmlns:wpc="http://schemas.microsoft.com/office/word/2010/wordprocessingCanvas" xmlns:cx="http://schemas.microsoft.com/office/drawing/2014/chartex" xmlns:cx1="http://schemas.microsoft.com/office/drawing/2015/9/8/chartex" xmlns:cx2="http://schemas.microsoft.com/office/drawing/2015/10/21/chartex" xmlns:cx3="http://schemas.microsoft.com/office/drawing/2016/5/9/chartex" xmlns:cx4="http://schemas.microsoft.com/office/drawing/2016/5/10/chartex" xmlns:cx5="http://schemas.microsoft.com/office/drawing/2016/5/11/chartex" xmlns:cx6="http://schemas.microsoft.com/office/drawing/2016/5/12/chartex" xmlns:cx7="http://schemas.microsoft.com/office/drawing/2016/5/13/chartex" xmlns:cx8="http://schemas.microsoft.com/office/drawing/2016/5/14/chartex" xmlns:mc="http://schemas.openxmlformats.org/markup-compatibility/2006" xmlns:aink="http://schemas.microsoft.com/office/drawing/2016/ink" xmlns:am3d="http://schemas.microsoft.com/office/drawing/2017/model3d" xmlns:o="urn:schemas-microsoft-com:office:office" xmlns:oel="http://schemas.microsoft.com/office/2019/extlst" xmlns:r="http://schemas.openxmlformats.org/officeDocument/2006/relationships" xmlns:m="http://schemas.openxmlformats.org/officeDocument/2006/math" xmlns:v="urn:schemas-microsoft-com:vml" xmlns:wp14="http://schemas.microsoft.com/office/word/2010/wordprocessingDrawing" xmlns:wp="http://schemas.openxmlformats.org/drawingml/2006/wordprocessingDrawing" xmlns:w10="urn:schemas-microsoft-com:office:word" xmlns:w="http://schemas.openxmlformats.org/wordprocessingml/2006/main" xmlns:w14="http://schemas.microsoft.com/office/word/2010/wordml" xmlns:w15="http://schemas.microsoft.com/office/word/2012/wordml" xmlns:w16cex="http://schemas.microsoft.com/office/word/2018/wordml/cex" xmlns:w16cid="http://schemas.microsoft.com/office/word/2016/wordml/cid" xmlns:w16="http://schemas.microsoft.com/office/word/2018/wordml" xmlns:w16du="http://schemas.microsoft.com/office/word/2023/wordml/word16du" xmlns:w16sdtdh="http://schemas.microsoft.com/office/word/2020/wordml/sdtdatahash" xmlns:w16se="http://schemas.microsoft.com/office/word/2015/wordml/symex" xmlns:wpg="http://schemas.microsoft.com/office/word/2010/wordprocessingGroup" xmlns:wpi="http://schemas.microsoft.com/office/word/2010/wordprocessingInk" xmlns:wne="http://schemas.microsoft.com/office/word/2006/wordml" xmlns:wps="http://schemas.microsoft.com/office/word/2010/wordprocessingShape" mc:Ignorable="w14 w15 w16se w16cid w16 w16cex w16sdtdh w16du wp14">
+<w:document xmlns:wpc="http://schemas.microsoft.com/office/word/2010/wordprocessingCanvas" xmlns:cx="http://schemas.microsoft.com/office/drawing/2014/chartex" xmlns:cx1="http://schemas.microsoft.com/office/drawing/2015/9/8/chartex" xmlns:cx2="http://schemas.microsoft.com/office/drawing/2015/10/21/chartex" xmlns:cx3="http://schemas.microsoft.com/office/drawing/2016/5/9/chartex" xmlns:cx4="http://schemas.microsoft.com/office/drawing/2016/5/10/chartex" xmlns:cx5="http://schemas.microsoft.com/office/drawing/2016/5/11/chartex" xmlns:cx6="http://schemas.microsoft.com/office/drawing/2016/5/12/chartex" xmlns:cx7="http://schemas.microsoft.com/office/drawing/2016/5/13/chartex" xmlns:cx8="http://schemas.microsoft.com/office/drawing/2016/5/14/chartex" xmlns:mc="http://schemas.openxmlformats.org/markup-compatibility/2006" xmlns:aink="http://schemas.microsoft.com/office/drawing/2016/ink" xmlns:am3d="http://schemas.microsoft.com/office/drawing/2017/model3d" xmlns:o="urn:schemas-microsoft-com:office:office" xmlns:oel="http://schemas.microsoft.com/office/2019/extlst" xmlns:r="http://schemas.openxmlformats.org/officeDocument/2006/relationships" xmlns:m="http://schemas.openxmlformats.org/officeDocument/2006/math" xmlns:v="urn:schemas-microsoft-com:vml" xmlns:wp14="http://schemas.microsoft.com/office/word/2010/wordprocessingDrawing" xmlns:wp="http://schemas.openxmlformats.org/drawingml/2006/wordprocessingDrawing" xmlns:w10="urn:schemas-microsoft-com:office:word" xmlns:w="http://schemas.openxmlformats.org/wordprocessingml/2006/main" xmlns:w14="http://schemas.microsoft.com/office/word/2010/wordml" xmlns:w15="http://schemas.microsoft.com/office/word/2012/wordml" xmlns:w16cex="http://schemas.microsoft.com/office/word/2018/wordml/cex" xmlns:w16cid="http://schemas.microsoft.com/office/word/2016/wordml/cid" xmlns:w16="http://schemas.microsoft.com/office/word/2018/wordml" xmlns:w16du="http://schemas.microsoft.com/office/word/2023/wordml/word16du" xmlns:w16sdtdh="http://schemas.microsoft.com/office/word/2020/wordml/sdtdatahash" xmlns:w16sdtfl="http://schemas.microsoft.com/office/word/2024/wordml/sdtformatlock" xmlns:w16se="http://schemas.microsoft.com/office/word/2015/wordml/symex" xmlns:wpg="http://schemas.microsoft.com/office/word/2010/wordprocessingGroup" xmlns:wpi="http://schemas.microsoft.com/office/word/2010/wordprocessingInk" xmlns:wne="http://schemas.microsoft.com/office/word/2006/wordml" xmlns:wps="http://schemas.microsoft.com/office/word/2010/wordprocessingShape" mc:Ignorable="w14 w15 w16se w16cid w16 w16cex w16sdtdh w16sdtfl w16du wp14">
   <w:body>
     <w:p>
       <w:pPr>
         <w:pStyle w:val="Heading3"/>
-        <w:rPr>
-          <w:color w:val="002060"/>
-        </w:rPr>
       </w:pPr>
       <w:r>
         <w:t>Béchamel sauce</w:t>
@@ -16,9 +13,6 @@
     <w:p>
       <w:pPr>
         <w:pStyle w:val="Heading4"/>
-        <w:rPr>
-          <w:color w:val="002060"/>
-        </w:rPr>
       </w:pPr>
       <w:r>
         <w:t>Ingredients</w:t>
@@ -47,9 +41,6 @@
     <w:p>
       <w:pPr>
         <w:pStyle w:val="Heading4"/>
-        <w:rPr>
-          <w:color w:val="002060"/>
-        </w:rPr>
       </w:pPr>
       <w:r>
         <w:t>Preparation</w:t>
@@ -99,7 +90,7 @@
 </file>
 
 <file path=word/styles.xml><?xml version="1.0" encoding="utf-8"?>
-<w:styles xmlns:mc="http://schemas.openxmlformats.org/markup-compatibility/2006" xmlns:r="http://schemas.openxmlformats.org/officeDocument/2006/relationships" xmlns:w="http://schemas.openxmlformats.org/wordprocessingml/2006/main" xmlns:w14="http://schemas.microsoft.com/office/word/2010/wordml" xmlns:w15="http://schemas.microsoft.com/office/word/2012/wordml" xmlns:w16cex="http://schemas.microsoft.com/office/word/2018/wordml/cex" xmlns:w16cid="http://schemas.microsoft.com/office/word/2016/wordml/cid" xmlns:w16="http://schemas.microsoft.com/office/word/2018/wordml" xmlns:w16du="http://schemas.microsoft.com/office/word/2023/wordml/word16du" xmlns:w16sdtdh="http://schemas.microsoft.com/office/word/2020/wordml/sdtdatahash" xmlns:w16se="http://schemas.microsoft.com/office/word/2015/wordml/symex" mc:Ignorable="w14 w15 w16se w16cid w16 w16cex w16sdtdh w16du">
+<w:styles xmlns:mc="http://schemas.openxmlformats.org/markup-compatibility/2006" xmlns:r="http://schemas.openxmlformats.org/officeDocument/2006/relationships" xmlns:w="http://schemas.openxmlformats.org/wordprocessingml/2006/main" xmlns:w14="http://schemas.microsoft.com/office/word/2010/wordml" xmlns:w15="http://schemas.microsoft.com/office/word/2012/wordml" xmlns:w16cex="http://schemas.microsoft.com/office/word/2018/wordml/cex" xmlns:w16cid="http://schemas.microsoft.com/office/word/2016/wordml/cid" xmlns:w16="http://schemas.microsoft.com/office/word/2018/wordml" xmlns:w16du="http://schemas.microsoft.com/office/word/2023/wordml/word16du" xmlns:w16sdtdh="http://schemas.microsoft.com/office/word/2020/wordml/sdtdatahash" xmlns:w16sdtfl="http://schemas.microsoft.com/office/word/2024/wordml/sdtformatlock" xmlns:w16se="http://schemas.microsoft.com/office/word/2015/wordml/symex" mc:Ignorable="w14 w15 w16se w16cid w16 w16cex w16sdtdh w16sdtfl w16du">
   <w:docDefaults>
     <w:rPrDefault>
       <w:rPr>
@@ -535,7 +526,7 @@
     <w:uiPriority w:val="9"/>
     <w:unhideWhenUsed/>
     <w:qFormat/>
-    <w:rsid w:val="00571C58"/>
+    <w:rsid w:val="009A2AD8"/>
     <w:pPr>
       <w:keepNext/>
       <w:keepLines/>
@@ -548,7 +539,7 @@
       <w:rFonts w:ascii="Monotype Corsiva" w:eastAsiaTheme="majorEastAsia" w:hAnsi="Monotype Corsiva" w:cstheme="majorBidi"/>
       <w:b/>
       <w:bCs/>
-      <w:color w:val="C00000"/>
+      <w:color w:val="002060"/>
       <w:sz w:val="52"/>
     </w:rPr>
   </w:style>
@@ -560,7 +551,7 @@
     <w:uiPriority w:val="9"/>
     <w:unhideWhenUsed/>
     <w:qFormat/>
-    <w:rsid w:val="00571C58"/>
+    <w:rsid w:val="009A2AD8"/>
     <w:pPr>
       <w:spacing w:before="240" w:after="120"/>
       <w:ind w:left="0"/>
@@ -571,7 +562,7 @@
       <w:bCs w:val="0"/>
       <w:i/>
       <w:iCs/>
-      <w:color w:val="E36C0A" w:themeColor="accent6" w:themeShade="BF"/>
+      <w:color w:val="002060"/>
       <w:sz w:val="32"/>
     </w:rPr>
   </w:style>
@@ -607,12 +598,12 @@
     <w:basedOn w:val="DefaultParagraphFont"/>
     <w:link w:val="Heading3"/>
     <w:uiPriority w:val="9"/>
-    <w:rsid w:val="00571C58"/>
+    <w:rsid w:val="009A2AD8"/>
     <w:rPr>
       <w:rFonts w:ascii="Monotype Corsiva" w:eastAsiaTheme="majorEastAsia" w:hAnsi="Monotype Corsiva" w:cstheme="majorBidi"/>
       <w:b/>
       <w:bCs/>
-      <w:color w:val="C00000"/>
+      <w:color w:val="002060"/>
       <w:sz w:val="52"/>
     </w:rPr>
   </w:style>
@@ -621,13 +612,13 @@
     <w:basedOn w:val="DefaultParagraphFont"/>
     <w:link w:val="Heading4"/>
     <w:uiPriority w:val="9"/>
-    <w:rsid w:val="00571C58"/>
+    <w:rsid w:val="009A2AD8"/>
     <w:rPr>
       <w:rFonts w:ascii="Monotype Corsiva" w:eastAsiaTheme="majorEastAsia" w:hAnsi="Monotype Corsiva" w:cstheme="majorBidi"/>
       <w:b/>
       <w:i/>
       <w:iCs/>
-      <w:color w:val="E36C0A" w:themeColor="accent6" w:themeShade="BF"/>
+      <w:color w:val="002060"/>
       <w:sz w:val="32"/>
       <w:szCs w:val="26"/>
     </w:rPr>

</xml_diff>